<commit_message>
add feature export excel file and release android v1.0.0+2
</commit_message>
<xml_diff>
--- a/docs/result.docx
+++ b/docs/result.docx
@@ -929,6 +929,153 @@
       <w:bookmarkStart w:id="0" w:name="_GoBack"/>
       <w:bookmarkEnd w:id="0"/>
     </w:p>
+    <w:tbl>
+      <w:tblPr>
+        <w:tblW w:type="auto" w:w="0"/>
+        <w:tblLook w:firstColumn="1" w:firstRow="1" w:lastColumn="0" w:lastRow="0" w:noHBand="0" w:noVBand="1" w:val="04A0"/>
+      </w:tblPr>
+      <w:tblGrid>
+        <w:gridCol w:w="2769"/>
+        <w:gridCol w:w="2769"/>
+        <w:gridCol w:w="2769"/>
+      </w:tblGrid>
+      <w:tr>
+        <w:tc>
+          <w:tcPr>
+            <w:tcW w:type="dxa" w:w="2769"/>
+          </w:tcPr>
+          <w:p/>
+        </w:tc>
+        <w:tc>
+          <w:tcPr>
+            <w:tcW w:type="dxa" w:w="2769"/>
+          </w:tcPr>
+          <w:p/>
+        </w:tc>
+        <w:tc>
+          <w:tcPr>
+            <w:tcW w:type="dxa" w:w="2769"/>
+          </w:tcPr>
+          <w:p/>
+        </w:tc>
+      </w:tr>
+      <w:tr>
+        <w:tc>
+          <w:tcPr>
+            <w:tcW w:type="dxa" w:w="2769"/>
+          </w:tcPr>
+          <w:p>
+            <w:pPr>
+              <w:pStyle w:val="TimesNewRoman"/>
+            </w:pPr>
+            <w:r>
+              <w:rPr>
+                <w:sz w:val="28"/>
+              </w:rPr>
+              <w:drawing>
+                <wp:inline xmlns:a="http://schemas.openxmlformats.org/drawingml/2006/main" xmlns:pic="http://schemas.openxmlformats.org/drawingml/2006/picture">
+                  <wp:extent cx="1905000" cy="2540000"/>
+                  <wp:docPr id="1" name="Picture 1"/>
+                  <wp:cNvGraphicFramePr>
+                    <a:graphicFrameLocks noChangeAspect="1"/>
+                  </wp:cNvGraphicFramePr>
+                  <a:graphic>
+                    <a:graphicData uri="http://schemas.openxmlformats.org/drawingml/2006/picture">
+                      <pic:pic>
+                        <pic:nvPicPr>
+                          <pic:cNvPr id="0" name="image.jpg"/>
+                          <pic:cNvPicPr/>
+                        </pic:nvPicPr>
+                        <pic:blipFill>
+                          <a:blip r:embed="rId8"/>
+                          <a:stretch>
+                            <a:fillRect/>
+                          </a:stretch>
+                        </pic:blipFill>
+                        <pic:spPr>
+                          <a:xfrm>
+                            <a:off x="0" y="0"/>
+                            <a:ext cx="1905000" cy="2540000"/>
+                          </a:xfrm>
+                          <a:prstGeom prst="rect"/>
+                        </pic:spPr>
+                      </pic:pic>
+                    </a:graphicData>
+                  </a:graphic>
+                </wp:inline>
+              </w:drawing>
+              <w:br/>
+            </w:r>
+            <w:r>
+              <w:rPr>
+                <w:i/>
+              </w:rPr>
+              <w:t>ảnh 1</w:t>
+            </w:r>
+          </w:p>
+        </w:tc>
+        <w:tc>
+          <w:tcPr>
+            <w:tcW w:type="dxa" w:w="2769"/>
+          </w:tcPr>
+          <w:p>
+            <w:pPr>
+              <w:pStyle w:val="TimesNewRoman"/>
+            </w:pPr>
+            <w:r>
+              <w:rPr>
+                <w:sz w:val="28"/>
+              </w:rPr>
+              <w:drawing>
+                <wp:inline xmlns:a="http://schemas.openxmlformats.org/drawingml/2006/main" xmlns:pic="http://schemas.openxmlformats.org/drawingml/2006/picture">
+                  <wp:extent cx="1905000" cy="2574018"/>
+                  <wp:docPr id="2" name="Picture 2"/>
+                  <wp:cNvGraphicFramePr>
+                    <a:graphicFrameLocks noChangeAspect="1"/>
+                  </wp:cNvGraphicFramePr>
+                  <a:graphic>
+                    <a:graphicData uri="http://schemas.openxmlformats.org/drawingml/2006/picture">
+                      <pic:pic>
+                        <pic:nvPicPr>
+                          <pic:cNvPr id="0" name="image.jpg"/>
+                          <pic:cNvPicPr/>
+                        </pic:nvPicPr>
+                        <pic:blipFill>
+                          <a:blip r:embed="rId9"/>
+                          <a:stretch>
+                            <a:fillRect/>
+                          </a:stretch>
+                        </pic:blipFill>
+                        <pic:spPr>
+                          <a:xfrm>
+                            <a:off x="0" y="0"/>
+                            <a:ext cx="1905000" cy="2574018"/>
+                          </a:xfrm>
+                          <a:prstGeom prst="rect"/>
+                        </pic:spPr>
+                      </pic:pic>
+                    </a:graphicData>
+                  </a:graphic>
+                </wp:inline>
+              </w:drawing>
+              <w:br/>
+            </w:r>
+            <w:r>
+              <w:rPr>
+                <w:i/>
+              </w:rPr>
+              <w:t>2 nè</w:t>
+            </w:r>
+          </w:p>
+        </w:tc>
+        <w:tc>
+          <w:tcPr>
+            <w:tcW w:type="dxa" w:w="2769"/>
+          </w:tcPr>
+          <w:p/>
+        </w:tc>
+      </w:tr>
+    </w:tbl>
     <w:sectPr>
       <w:type w:val="continuous"/>
       <w:pgSz w:w="11906" w:h="16838"/>

</xml_diff>